<commit_message>
update the weekly report
</commit_message>
<xml_diff>
--- a/weekly report/602_K_Folds_K_Times_Week_3_Updates.docx
+++ b/weekly report/602_K_Folds_K_Times_Week_3_Updates.docx
@@ -1,6 +1,6 @@
 
 <file path=word/document.xml><?xml version="1.0" encoding="utf-8"?>
-<w:document xmlns:wpc="http://schemas.microsoft.com/office/word/2010/wordprocessingCanvas" xmlns:cx="http://schemas.microsoft.com/office/drawing/2014/chartex" xmlns:cx1="http://schemas.microsoft.com/office/drawing/2015/9/8/chartex" xmlns:cx2="http://schemas.microsoft.com/office/drawing/2015/10/21/chartex" xmlns:cx3="http://schemas.microsoft.com/office/drawing/2016/5/9/chartex" xmlns:cx4="http://schemas.microsoft.com/office/drawing/2016/5/10/chartex" xmlns:cx5="http://schemas.microsoft.com/office/drawing/2016/5/11/chartex" xmlns:cx6="http://schemas.microsoft.com/office/drawing/2016/5/12/chartex" xmlns:cx7="http://schemas.microsoft.com/office/drawing/2016/5/13/chartex" xmlns:cx8="http://schemas.microsoft.com/office/drawing/2016/5/14/chartex" xmlns:mc="http://schemas.openxmlformats.org/markup-compatibility/2006" xmlns:aink="http://schemas.microsoft.com/office/drawing/2016/ink" xmlns:am3d="http://schemas.microsoft.com/office/drawing/2017/model3d" xmlns:o="urn:schemas-microsoft-com:office:office" xmlns:r="http://schemas.openxmlformats.org/officeDocument/2006/relationships" xmlns:m="http://schemas.openxmlformats.org/officeDocument/2006/math" xmlns:v="urn:schemas-microsoft-com:vml" xmlns:wp14="http://schemas.microsoft.com/office/word/2010/wordprocessingDrawing" xmlns:wp="http://schemas.openxmlformats.org/drawingml/2006/wordprocessingDrawing" xmlns:w10="urn:schemas-microsoft-com:office:word" xmlns:w="http://schemas.openxmlformats.org/wordprocessingml/2006/main" xmlns:w14="http://schemas.microsoft.com/office/word/2010/wordml" xmlns:w15="http://schemas.microsoft.com/office/word/2012/wordml" xmlns:w16cex="http://schemas.microsoft.com/office/word/2018/wordml/cex" xmlns:w16cid="http://schemas.microsoft.com/office/word/2016/wordml/cid" xmlns:w16="http://schemas.microsoft.com/office/word/2018/wordml" xmlns:w16se="http://schemas.microsoft.com/office/word/2015/wordml/symex" xmlns:wpg="http://schemas.microsoft.com/office/word/2010/wordprocessingGroup" xmlns:wpi="http://schemas.microsoft.com/office/word/2010/wordprocessingInk" xmlns:wne="http://schemas.microsoft.com/office/word/2006/wordml" xmlns:wps="http://schemas.microsoft.com/office/word/2010/wordprocessingShape" mc:Ignorable="w14 w15 w16se w16cid w16 w16cex wp14">
+<w:document xmlns:wpc="http://schemas.microsoft.com/office/word/2010/wordprocessingCanvas" xmlns:cx="http://schemas.microsoft.com/office/drawing/2014/chartex" xmlns:cx1="http://schemas.microsoft.com/office/drawing/2015/9/8/chartex" xmlns:cx2="http://schemas.microsoft.com/office/drawing/2015/10/21/chartex" xmlns:cx3="http://schemas.microsoft.com/office/drawing/2016/5/9/chartex" xmlns:cx4="http://schemas.microsoft.com/office/drawing/2016/5/10/chartex" xmlns:cx5="http://schemas.microsoft.com/office/drawing/2016/5/11/chartex" xmlns:cx6="http://schemas.microsoft.com/office/drawing/2016/5/12/chartex" xmlns:cx7="http://schemas.microsoft.com/office/drawing/2016/5/13/chartex" xmlns:cx8="http://schemas.microsoft.com/office/drawing/2016/5/14/chartex" xmlns:mc="http://schemas.openxmlformats.org/markup-compatibility/2006" xmlns:aink="http://schemas.microsoft.com/office/drawing/2016/ink" xmlns:am3d="http://schemas.microsoft.com/office/drawing/2017/model3d" xmlns:o="urn:schemas-microsoft-com:office:office" xmlns:r="http://schemas.openxmlformats.org/officeDocument/2006/relationships" xmlns:m="http://schemas.openxmlformats.org/officeDocument/2006/math" xmlns:v="urn:schemas-microsoft-com:vml" xmlns:wp14="http://schemas.microsoft.com/office/word/2010/wordprocessingDrawing" xmlns:wp="http://schemas.openxmlformats.org/drawingml/2006/wordprocessingDrawing" xmlns:w10="urn:schemas-microsoft-com:office:word" xmlns:w="http://schemas.openxmlformats.org/wordprocessingml/2006/main" xmlns:w14="http://schemas.microsoft.com/office/word/2010/wordml" xmlns:w15="http://schemas.microsoft.com/office/word/2012/wordml" xmlns:w16cex="http://schemas.microsoft.com/office/word/2018/wordml/cex" xmlns:w16cid="http://schemas.microsoft.com/office/word/2016/wordml/cid" xmlns:w16="http://schemas.microsoft.com/office/word/2018/wordml" xmlns:w16sdtdh="http://schemas.microsoft.com/office/word/2020/wordml/sdtdatahash" xmlns:w16se="http://schemas.microsoft.com/office/word/2015/wordml/symex" xmlns:wpg="http://schemas.microsoft.com/office/word/2010/wordprocessingGroup" xmlns:wpi="http://schemas.microsoft.com/office/word/2010/wordprocessingInk" xmlns:wne="http://schemas.microsoft.com/office/word/2006/wordml" xmlns:wps="http://schemas.microsoft.com/office/word/2010/wordprocessingShape" mc:Ignorable="w14 w15 w16se w16cid w16 w16cex w16sdtdh wp14">
   <w:body>
     <w:p>
       <w:pPr>
@@ -250,28 +250,7 @@
           <w:sz w:val="24"/>
           <w:szCs w:val="24"/>
         </w:rPr>
-        <w:t xml:space="preserve"> in the data to come</w:t>
-      </w:r>
-      <w:r>
-        <w:rPr>
-          <w:sz w:val="24"/>
-          <w:szCs w:val="24"/>
-        </w:rPr>
-        <w:t xml:space="preserve"> up with tidy data. One major problem was the abundance of zeros in the data for ‘residential units’, ‘commercial units’, ‘land square feet’, and ‘gross square feet’. Instead of removing them from the data, I tried some naïve imputation approaches. I tried</w:t>
-      </w:r>
-      <w:r>
-        <w:rPr>
-          <w:sz w:val="24"/>
-          <w:szCs w:val="24"/>
-        </w:rPr>
-        <w:t xml:space="preserve"> to replace the zeros with the median of the variables in the same area. i.e., I first filtered on the properties in the neighborhood in which there are non-zero values for the four variables I mentioned, and then tried to take their medians to come up wit</w:t>
-      </w:r>
-      <w:r>
-        <w:rPr>
-          <w:sz w:val="24"/>
-          <w:szCs w:val="24"/>
-        </w:rPr>
-        <w:t xml:space="preserve">h some values for the zeros. I am not sure if that is the best approach, but this might be helpful. I also worked on the </w:t>
+        <w:t xml:space="preserve"> in the data to come up with tidy data. One major problem was the abundance of zeros in the data for ‘residential units’, ‘commercial units’, ‘land square feet’, and ‘gross square feet’. Instead of removing them from the data, I tried some naïve imputation approaches. I tried to replace the zeros with the median of the variables in the same area. i.e., I first filtered on the properties in the neighborhood in which there are non-zero values for the four variables I mentioned, and then tried to take their medians to come up with some values for the zeros. I am not sure if that is the best approach, but this might be helpful. I also worked on the </w:t>
       </w:r>
       <w:proofErr w:type="gramStart"/>
       <w:r>
@@ -287,14 +266,7 @@
           <w:sz w:val="24"/>
           <w:szCs w:val="24"/>
         </w:rPr>
-        <w:t xml:space="preserve"> for factors in the data such as tax class and building class. We ran a multiple linear regression on the raw data first (where we </w:t>
-      </w:r>
-      <w:r>
-        <w:rPr>
-          <w:sz w:val="24"/>
-          <w:szCs w:val="24"/>
-        </w:rPr>
-        <w:t>put aside all rows with NA) and then on the data after replacing the zeros and NA’s.</w:t>
+        <w:t xml:space="preserve"> for factors in the data such as tax class and building class. We ran a multiple linear regression on the raw data first (where we put aside all rows with NA) and then on the data after replacing the zeros and NA’s.</w:t>
       </w:r>
     </w:p>
     <w:p>
@@ -334,14 +306,7 @@
           <w:sz w:val="24"/>
           <w:szCs w:val="24"/>
         </w:rPr>
-        <w:t>I focused mostly on data exploration, especially in reference to the residential/commercial/total units and year built. For the year built there appears to be a c</w:t>
-      </w:r>
-      <w:r>
-        <w:rPr>
-          <w:sz w:val="24"/>
-          <w:szCs w:val="24"/>
-        </w:rPr>
-        <w:t xml:space="preserve">ut off year where the variance past it (1959 </w:t>
+        <w:t xml:space="preserve">I focused mostly on data exploration, especially in reference to the residential/commercial/total units and year built. For the year built there appears to be a cut off year where the variance past it (1959 </w:t>
       </w:r>
       <w:proofErr w:type="spellStart"/>
       <w:r>
@@ -382,14 +347,7 @@
           <w:sz w:val="24"/>
           <w:szCs w:val="24"/>
         </w:rPr>
-        <w:t xml:space="preserve"> + 1) actually seems useful although co-ops muddle the water since it appears that routine apartment/condo/townhouse sales c</w:t>
-      </w:r>
-      <w:r>
-        <w:rPr>
-          <w:sz w:val="24"/>
-          <w:szCs w:val="24"/>
-        </w:rPr>
-        <w:t xml:space="preserve">an/will be posted with </w:t>
+        <w:t xml:space="preserve"> + 1) actually seems useful although co-ops muddle the water since it appears that routine apartment/condo/townhouse sales can/will be posted with </w:t>
       </w:r>
       <w:r>
         <w:rPr>
@@ -429,21 +387,7 @@
           <w:sz w:val="24"/>
           <w:szCs w:val="24"/>
         </w:rPr>
-        <w:t>price + 1)). For both residential units an</w:t>
-      </w:r>
-      <w:r>
-        <w:rPr>
-          <w:sz w:val="24"/>
-          <w:szCs w:val="24"/>
-        </w:rPr>
-        <w:t>d year built a binary variable was created to mark the change in the model and to prep for interaction terms in our model. Total and commercial units seem to have little to no effect.  Also, I grabbed inflation data for Queens County NY single family housi</w:t>
-      </w:r>
-      <w:r>
-        <w:rPr>
-          <w:sz w:val="24"/>
-          <w:szCs w:val="24"/>
-        </w:rPr>
-        <w:t>ng from the Federal Reserve Bank (#EndTheFed #RonPaul) although I’m uncertain if it will be worth estimating/using for moving only one year into the future.</w:t>
+        <w:t>price + 1)). For both residential units and year built a binary variable was created to mark the change in the model and to prep for interaction terms in our model. Total and commercial units seem to have little to no effect.  Also, I grabbed inflation data for Queens County NY single family housing from the Federal Reserve Bank (#EndTheFed #RonPaul) although I’m uncertain if it will be worth estimating/using for moving only one year into the future.</w:t>
       </w:r>
     </w:p>
     <w:p>
@@ -500,14 +444,7 @@
           <w:sz w:val="24"/>
           <w:szCs w:val="24"/>
         </w:rPr>
-        <w:t>First, we started Exploratory Data Analysis of the data and looked for anomalies or oth</w:t>
-      </w:r>
-      <w:r>
-        <w:rPr>
-          <w:sz w:val="24"/>
-          <w:szCs w:val="24"/>
-        </w:rPr>
-        <w:t xml:space="preserve">er problems in the data format or data values. Histograms of some </w:t>
+        <w:t xml:space="preserve">First, we started Exploratory Data Analysis of the data and looked for anomalies or other problems in the data format or data values. Histograms of some </w:t>
       </w:r>
       <w:proofErr w:type="gramStart"/>
       <w:r>
@@ -539,64 +476,42 @@
           <w:sz w:val="24"/>
           <w:szCs w:val="24"/>
         </w:rPr>
-        <w:t>.’ Sometimes it can be seen that the same build</w:t>
-      </w:r>
-      <w:r>
-        <w:rPr>
-          <w:sz w:val="24"/>
-          <w:szCs w:val="24"/>
-        </w:rPr>
-        <w:t>ing was sold many times in a short interval, or there are buildings in a very close neighborhood. Vinny inferred that those would be the co-ops with high sq feet area. There were minor differences in input data format for some of the covariates, like the b</w:t>
-      </w:r>
-      <w:r>
-        <w:rPr>
-          <w:sz w:val="24"/>
-          <w:szCs w:val="24"/>
-        </w:rPr>
-        <w:t xml:space="preserve">uilding class, which were taken care of. Other minor works include the change of date formats. We also studied a Multi-Dimensional-Scaling of the numerical training data covariates with color related to the price to look at possible cluster formation. </w:t>
-      </w:r>
-    </w:p>
-    <w:p>
-      <w:pPr>
-        <w:rPr>
-          <w:b/>
-          <w:sz w:val="24"/>
-          <w:szCs w:val="24"/>
-        </w:rPr>
-      </w:pPr>
-    </w:p>
-    <w:p>
-      <w:pPr>
-        <w:rPr>
-          <w:b/>
-          <w:sz w:val="24"/>
-          <w:szCs w:val="24"/>
-        </w:rPr>
-      </w:pPr>
-    </w:p>
-    <w:p>
-      <w:pPr>
-        <w:rPr>
-          <w:b/>
-          <w:sz w:val="24"/>
-          <w:szCs w:val="24"/>
-        </w:rPr>
-      </w:pPr>
-      <w:r>
-        <w:rPr>
-          <w:b/>
-          <w:sz w:val="24"/>
-          <w:szCs w:val="24"/>
-        </w:rPr>
-        <w:t>W</w:t>
-      </w:r>
-      <w:r>
-        <w:rPr>
-          <w:b/>
-          <w:sz w:val="24"/>
-          <w:szCs w:val="24"/>
-        </w:rPr>
-        <w:t>eek 13 (April 19-April 23</w:t>
+        <w:t xml:space="preserve">.’ Sometimes it can be seen that the same building was sold many times in a short interval, or there are buildings in a very close neighborhood. Vinny inferred that those would be the co-ops with high sq feet area. There were minor differences in input data format for some of the covariates, like the building class, which were taken care of. Other minor works include the change of date formats. We also studied a Multi-Dimensional-Scaling of the numerical training data covariates with color related to the price to look at possible cluster formation. </w:t>
+      </w:r>
+    </w:p>
+    <w:p>
+      <w:pPr>
+        <w:rPr>
+          <w:b/>
+          <w:sz w:val="24"/>
+          <w:szCs w:val="24"/>
+        </w:rPr>
+      </w:pPr>
+    </w:p>
+    <w:p>
+      <w:pPr>
+        <w:rPr>
+          <w:b/>
+          <w:sz w:val="24"/>
+          <w:szCs w:val="24"/>
+        </w:rPr>
+      </w:pPr>
+    </w:p>
+    <w:p>
+      <w:pPr>
+        <w:rPr>
+          <w:b/>
+          <w:sz w:val="24"/>
+          <w:szCs w:val="24"/>
+        </w:rPr>
+      </w:pPr>
+      <w:r>
+        <w:rPr>
+          <w:b/>
+          <w:sz w:val="24"/>
+          <w:szCs w:val="24"/>
+        </w:rPr>
+        <w:t>Week 13 (April 19-April 23</w:t>
       </w:r>
       <w:proofErr w:type="gramStart"/>
       <w:r>
@@ -649,23 +564,7 @@
           <w:sz w:val="24"/>
           <w:szCs w:val="24"/>
         </w:rPr>
-        <w:t>This week we focused more on cleaning the data, feature engineering and implementing different ML algorithms on the data. I used zip code to extract longitude and latitude information about the properties. These were helpful features as we believe that the</w:t>
-      </w:r>
-      <w:r>
-        <w:rPr>
-          <w:bCs/>
-          <w:sz w:val="24"/>
-          <w:szCs w:val="24"/>
-        </w:rPr>
-        <w:t xml:space="preserve"> most important thing in determining house price is the location. I tried extreme gradient boosting on the data but did not get promising results. Neural network was the next algorithm I considered. The prediction error I got on the training set was 0.18, </w:t>
-      </w:r>
-      <w:r>
-        <w:rPr>
-          <w:bCs/>
-          <w:sz w:val="24"/>
-          <w:szCs w:val="24"/>
-        </w:rPr>
-        <w:t xml:space="preserve">and on the </w:t>
+        <w:t xml:space="preserve">This week we focused more on cleaning the data, feature engineering and implementing different ML algorithms on the data. I used zip code to extract longitude and latitude information about the properties. These were helpful features as we believe that the most important thing in determining house price is the location. I tried extreme gradient boosting on the data but did not get promising results. Neural network was the next algorithm I considered. The prediction error I got on the training set was 0.18, and on the </w:t>
       </w:r>
       <w:proofErr w:type="gramStart"/>
       <w:r>
@@ -683,15 +582,7 @@
           <w:sz w:val="24"/>
           <w:szCs w:val="24"/>
         </w:rPr>
-        <w:t xml:space="preserve"> set was 0.19; however, the error on test case was crazy. I don’t think the overfit is that huge. I should have made mistakes somewhere in transformation on the test set. A challenging part of the feature engineering is the categorical</w:t>
-      </w:r>
-      <w:r>
-        <w:rPr>
-          <w:bCs/>
-          <w:sz w:val="24"/>
-          <w:szCs w:val="24"/>
-        </w:rPr>
-        <w:t xml:space="preserve"> variables which should be transformed to factors first, and the large number of factors is troublesome to some extent. </w:t>
+        <w:t xml:space="preserve"> set was 0.19; however, the error on test case was crazy. I don’t think the overfit is that huge. I should have made mistakes somewhere in transformation on the test set. A challenging part of the feature engineering is the categorical variables which should be transformed to factors first, and the large number of factors is troublesome to some extent. </w:t>
       </w:r>
     </w:p>
     <w:p>
@@ -746,15 +637,7 @@
           <w:sz w:val="24"/>
           <w:szCs w:val="24"/>
         </w:rPr>
-        <w:t xml:space="preserve"> in the caret package does not allow for</w:t>
-      </w:r>
-      <w:r>
-        <w:rPr>
-          <w:bCs/>
-          <w:sz w:val="24"/>
-          <w:szCs w:val="24"/>
-        </w:rPr>
-        <w:t xml:space="preserve"> “NA” values (not even </w:t>
+        <w:t xml:space="preserve"> in the caret package does not allow for “NA” values (not even </w:t>
       </w:r>
       <w:proofErr w:type="spellStart"/>
       <w:proofErr w:type="gramStart"/>
@@ -810,15 +693,7 @@
           <w:sz w:val="24"/>
           <w:szCs w:val="24"/>
         </w:rPr>
-        <w:t xml:space="preserve"> with fit with covariates that occasionally have NA values (notably SALES.DATE). Dropping those covariates appears to have a strong neg</w:t>
-      </w:r>
-      <w:r>
-        <w:rPr>
-          <w:bCs/>
-          <w:sz w:val="24"/>
-          <w:szCs w:val="24"/>
-        </w:rPr>
-        <w:t xml:space="preserve">ative result on the </w:t>
+        <w:t xml:space="preserve"> with fit with covariates that occasionally have NA values (notably SALES.DATE). Dropping those covariates appears to have a strong negative result on the </w:t>
       </w:r>
       <w:proofErr w:type="spellStart"/>
       <w:r>
@@ -890,15 +765,7 @@
           <w:sz w:val="24"/>
           <w:szCs w:val="24"/>
         </w:rPr>
-        <w:t xml:space="preserve"> cases, and t</w:t>
-      </w:r>
-      <w:r>
-        <w:rPr>
-          <w:bCs/>
-          <w:sz w:val="24"/>
-          <w:szCs w:val="24"/>
-        </w:rPr>
-        <w:t xml:space="preserve">hen use the </w:t>
+        <w:t xml:space="preserve"> cases, and then use the </w:t>
       </w:r>
       <w:proofErr w:type="spellStart"/>
       <w:r>
@@ -996,14 +863,7 @@
           <w:sz w:val="24"/>
           <w:szCs w:val="24"/>
         </w:rPr>
-        <w:t xml:space="preserve"> methods like ‘MARS’ and SVM. Among them, Partial Leas</w:t>
-      </w:r>
-      <w:r>
-        <w:rPr>
-          <w:sz w:val="24"/>
-          <w:szCs w:val="24"/>
-        </w:rPr>
-        <w:t xml:space="preserve">t Square and </w:t>
+        <w:t xml:space="preserve"> methods like ‘MARS’ and SVM. Among them, Partial Least Square and </w:t>
       </w:r>
       <w:proofErr w:type="gramStart"/>
       <w:r>
@@ -1035,14 +895,7 @@
           <w:sz w:val="24"/>
           <w:szCs w:val="24"/>
         </w:rPr>
-        <w:t xml:space="preserve">’) </w:t>
-      </w:r>
-      <w:r>
-        <w:rPr>
-          <w:sz w:val="24"/>
-          <w:szCs w:val="24"/>
-        </w:rPr>
-        <w:t xml:space="preserve">requires more hyper-parameter tuning. Random forest, ‘MARS’ and ‘SVM’ CV errors were not bad either. Some of the </w:t>
+        <w:t xml:space="preserve">’) requires more hyper-parameter tuning. Random forest, ‘MARS’ and ‘SVM’ CV errors were not bad either. Some of the </w:t>
       </w:r>
       <w:proofErr w:type="gramStart"/>
       <w:r>
@@ -1058,14 +911,7 @@
           <w:sz w:val="24"/>
           <w:szCs w:val="24"/>
         </w:rPr>
-        <w:t xml:space="preserve"> methods can inherently handle the NA values and usually, for those cases, CV-error was smaller. The best CV-error happened for Gradi</w:t>
-      </w:r>
-      <w:r>
-        <w:rPr>
-          <w:sz w:val="24"/>
-          <w:szCs w:val="24"/>
-        </w:rPr>
-        <w:t xml:space="preserve">ent Boosted </w:t>
+        <w:t xml:space="preserve"> methods can inherently handle the NA values and usually, for those cases, CV-error was smaller. The best CV-error happened for Gradient Boosted </w:t>
       </w:r>
       <w:proofErr w:type="gramStart"/>
       <w:r>
@@ -1229,6 +1075,7 @@
     </w:p>
     <w:p>
       <w:pPr>
+        <w:jc w:val="both"/>
         <w:rPr>
           <w:bCs/>
           <w:sz w:val="24"/>
@@ -1327,135 +1174,155 @@
     </w:p>
     <w:p>
       <w:pPr>
-        <w:rPr>
-          <w:b/>
-          <w:sz w:val="24"/>
-          <w:szCs w:val="24"/>
-        </w:rPr>
-      </w:pPr>
-    </w:p>
-    <w:p>
-      <w:pPr>
-        <w:rPr>
-          <w:b/>
-          <w:sz w:val="24"/>
-          <w:szCs w:val="24"/>
-        </w:rPr>
-      </w:pPr>
-    </w:p>
-    <w:p>
-      <w:pPr>
-        <w:rPr>
-          <w:b/>
-          <w:sz w:val="24"/>
-          <w:szCs w:val="24"/>
-        </w:rPr>
-      </w:pPr>
-    </w:p>
-    <w:p>
-      <w:pPr>
-        <w:rPr>
-          <w:b/>
-          <w:sz w:val="24"/>
-          <w:szCs w:val="24"/>
-        </w:rPr>
-      </w:pPr>
-    </w:p>
-    <w:p>
-      <w:pPr>
-        <w:rPr>
-          <w:b/>
-          <w:sz w:val="24"/>
-          <w:szCs w:val="24"/>
-        </w:rPr>
-      </w:pPr>
-    </w:p>
-    <w:p>
-      <w:pPr>
-        <w:rPr>
-          <w:b/>
-          <w:sz w:val="24"/>
-          <w:szCs w:val="24"/>
-        </w:rPr>
-      </w:pPr>
-    </w:p>
-    <w:p>
-      <w:pPr>
-        <w:rPr>
-          <w:b/>
-          <w:sz w:val="24"/>
-          <w:szCs w:val="24"/>
-        </w:rPr>
-      </w:pPr>
-    </w:p>
-    <w:p>
-      <w:pPr>
-        <w:rPr>
-          <w:b/>
-          <w:sz w:val="24"/>
-          <w:szCs w:val="24"/>
-        </w:rPr>
-      </w:pPr>
-    </w:p>
-    <w:p>
-      <w:pPr>
-        <w:rPr>
-          <w:b/>
-          <w:sz w:val="24"/>
-          <w:szCs w:val="24"/>
-        </w:rPr>
-      </w:pPr>
-    </w:p>
-    <w:p>
-      <w:pPr>
-        <w:rPr>
-          <w:b/>
-          <w:sz w:val="24"/>
-          <w:szCs w:val="24"/>
-        </w:rPr>
-      </w:pPr>
-    </w:p>
-    <w:p>
-      <w:pPr>
-        <w:rPr>
-          <w:b/>
-          <w:sz w:val="24"/>
-          <w:szCs w:val="24"/>
-        </w:rPr>
-      </w:pPr>
-    </w:p>
-    <w:p>
-      <w:pPr>
-        <w:rPr>
-          <w:b/>
-          <w:sz w:val="24"/>
-          <w:szCs w:val="24"/>
-        </w:rPr>
-      </w:pPr>
-    </w:p>
-    <w:p>
-      <w:pPr>
-        <w:rPr>
-          <w:b/>
-          <w:sz w:val="24"/>
-          <w:szCs w:val="24"/>
-        </w:rPr>
-      </w:pPr>
-      <w:r>
-        <w:rPr>
-          <w:b/>
-          <w:sz w:val="24"/>
-          <w:szCs w:val="24"/>
-        </w:rPr>
-        <w:t xml:space="preserve">Week 15 (May 3-May 7) (Finals Week) Summary of Activity and </w:t>
-      </w:r>
-      <w:r>
-        <w:rPr>
-          <w:b/>
-          <w:sz w:val="24"/>
-          <w:szCs w:val="24"/>
-        </w:rPr>
-        <w:t>Progress</w:t>
+        <w:jc w:val="both"/>
+        <w:rPr>
+          <w:bCs/>
+          <w:sz w:val="24"/>
+          <w:szCs w:val="24"/>
+        </w:rPr>
+      </w:pPr>
+    </w:p>
+    <w:p>
+      <w:pPr>
+        <w:jc w:val="both"/>
+        <w:rPr>
+          <w:bCs/>
+          <w:sz w:val="24"/>
+          <w:szCs w:val="24"/>
+        </w:rPr>
+      </w:pPr>
+      <w:r>
+        <w:rPr>
+          <w:bCs/>
+          <w:sz w:val="24"/>
+          <w:szCs w:val="24"/>
+        </w:rPr>
+        <w:t xml:space="preserve">Amin: Neural network did not do as expected, so I gave up on that at this time and maybe the prediction could be useful in building and ensemble model. I worked on latitude and longitude one more time as we saw unusually positive and negative values. I should have probably done that the first time I added them to the data. I fixed the issues in the hope of getting better results. My effort on extreme gradient boosting was not successful and not an improvement on the prediction was made. Again, this could be saved for an ensemble model. </w:t>
+      </w:r>
+    </w:p>
+    <w:p>
+      <w:pPr>
+        <w:rPr>
+          <w:b/>
+          <w:sz w:val="24"/>
+          <w:szCs w:val="24"/>
+        </w:rPr>
+      </w:pPr>
+    </w:p>
+    <w:p>
+      <w:pPr>
+        <w:rPr>
+          <w:b/>
+          <w:sz w:val="24"/>
+          <w:szCs w:val="24"/>
+        </w:rPr>
+      </w:pPr>
+    </w:p>
+    <w:p>
+      <w:pPr>
+        <w:rPr>
+          <w:b/>
+          <w:sz w:val="24"/>
+          <w:szCs w:val="24"/>
+        </w:rPr>
+      </w:pPr>
+    </w:p>
+    <w:p>
+      <w:pPr>
+        <w:rPr>
+          <w:b/>
+          <w:sz w:val="24"/>
+          <w:szCs w:val="24"/>
+        </w:rPr>
+      </w:pPr>
+    </w:p>
+    <w:p>
+      <w:pPr>
+        <w:rPr>
+          <w:b/>
+          <w:sz w:val="24"/>
+          <w:szCs w:val="24"/>
+        </w:rPr>
+      </w:pPr>
+    </w:p>
+    <w:p>
+      <w:pPr>
+        <w:rPr>
+          <w:b/>
+          <w:sz w:val="24"/>
+          <w:szCs w:val="24"/>
+        </w:rPr>
+      </w:pPr>
+    </w:p>
+    <w:p>
+      <w:pPr>
+        <w:rPr>
+          <w:b/>
+          <w:sz w:val="24"/>
+          <w:szCs w:val="24"/>
+        </w:rPr>
+      </w:pPr>
+    </w:p>
+    <w:p>
+      <w:pPr>
+        <w:rPr>
+          <w:b/>
+          <w:sz w:val="24"/>
+          <w:szCs w:val="24"/>
+        </w:rPr>
+      </w:pPr>
+    </w:p>
+    <w:p>
+      <w:pPr>
+        <w:rPr>
+          <w:b/>
+          <w:sz w:val="24"/>
+          <w:szCs w:val="24"/>
+        </w:rPr>
+      </w:pPr>
+    </w:p>
+    <w:p>
+      <w:pPr>
+        <w:rPr>
+          <w:b/>
+          <w:sz w:val="24"/>
+          <w:szCs w:val="24"/>
+        </w:rPr>
+      </w:pPr>
+    </w:p>
+    <w:p>
+      <w:pPr>
+        <w:rPr>
+          <w:b/>
+          <w:sz w:val="24"/>
+          <w:szCs w:val="24"/>
+        </w:rPr>
+      </w:pPr>
+    </w:p>
+    <w:p>
+      <w:pPr>
+        <w:rPr>
+          <w:b/>
+          <w:sz w:val="24"/>
+          <w:szCs w:val="24"/>
+        </w:rPr>
+      </w:pPr>
+    </w:p>
+    <w:p>
+      <w:pPr>
+        <w:rPr>
+          <w:b/>
+          <w:sz w:val="24"/>
+          <w:szCs w:val="24"/>
+        </w:rPr>
+      </w:pPr>
+      <w:r>
+        <w:rPr>
+          <w:b/>
+          <w:sz w:val="24"/>
+          <w:szCs w:val="24"/>
+        </w:rPr>
+        <w:t>Week 15 (May 3-May 7) (Finals Week) Summary of Activity and Progress</w:t>
       </w:r>
     </w:p>
     <w:sectPr>
@@ -1472,7 +1339,7 @@
 </file>
 
 <file path=word/endnotes.xml><?xml version="1.0" encoding="utf-8"?>
-<w:endnotes xmlns:wpc="http://schemas.microsoft.com/office/word/2010/wordprocessingCanvas" xmlns:cx="http://schemas.microsoft.com/office/drawing/2014/chartex" xmlns:cx1="http://schemas.microsoft.com/office/drawing/2015/9/8/chartex" xmlns:cx2="http://schemas.microsoft.com/office/drawing/2015/10/21/chartex" xmlns:cx3="http://schemas.microsoft.com/office/drawing/2016/5/9/chartex" xmlns:cx4="http://schemas.microsoft.com/office/drawing/2016/5/10/chartex" xmlns:cx5="http://schemas.microsoft.com/office/drawing/2016/5/11/chartex" xmlns:cx6="http://schemas.microsoft.com/office/drawing/2016/5/12/chartex" xmlns:cx7="http://schemas.microsoft.com/office/drawing/2016/5/13/chartex" xmlns:cx8="http://schemas.microsoft.com/office/drawing/2016/5/14/chartex" xmlns:mc="http://schemas.openxmlformats.org/markup-compatibility/2006" xmlns:aink="http://schemas.microsoft.com/office/drawing/2016/ink" xmlns:am3d="http://schemas.microsoft.com/office/drawing/2017/model3d" xmlns:o="urn:schemas-microsoft-com:office:office" xmlns:r="http://schemas.openxmlformats.org/officeDocument/2006/relationships" xmlns:m="http://schemas.openxmlformats.org/officeDocument/2006/math" xmlns:v="urn:schemas-microsoft-com:vml" xmlns:wp14="http://schemas.microsoft.com/office/word/2010/wordprocessingDrawing" xmlns:wp="http://schemas.openxmlformats.org/drawingml/2006/wordprocessingDrawing" xmlns:w10="urn:schemas-microsoft-com:office:word" xmlns:w="http://schemas.openxmlformats.org/wordprocessingml/2006/main" xmlns:w14="http://schemas.microsoft.com/office/word/2010/wordml" xmlns:w15="http://schemas.microsoft.com/office/word/2012/wordml" xmlns:w16cex="http://schemas.microsoft.com/office/word/2018/wordml/cex" xmlns:w16cid="http://schemas.microsoft.com/office/word/2016/wordml/cid" xmlns:w16="http://schemas.microsoft.com/office/word/2018/wordml" xmlns:w16se="http://schemas.microsoft.com/office/word/2015/wordml/symex" xmlns:wpg="http://schemas.microsoft.com/office/word/2010/wordprocessingGroup" xmlns:wpi="http://schemas.microsoft.com/office/word/2010/wordprocessingInk" xmlns:wne="http://schemas.microsoft.com/office/word/2006/wordml" xmlns:wps="http://schemas.microsoft.com/office/word/2010/wordprocessingShape" mc:Ignorable="w14 w15 w16se w16cid w16 w16cex wp14">
+<w:endnotes xmlns:wpc="http://schemas.microsoft.com/office/word/2010/wordprocessingCanvas" xmlns:cx="http://schemas.microsoft.com/office/drawing/2014/chartex" xmlns:cx1="http://schemas.microsoft.com/office/drawing/2015/9/8/chartex" xmlns:cx2="http://schemas.microsoft.com/office/drawing/2015/10/21/chartex" xmlns:cx3="http://schemas.microsoft.com/office/drawing/2016/5/9/chartex" xmlns:cx4="http://schemas.microsoft.com/office/drawing/2016/5/10/chartex" xmlns:cx5="http://schemas.microsoft.com/office/drawing/2016/5/11/chartex" xmlns:cx6="http://schemas.microsoft.com/office/drawing/2016/5/12/chartex" xmlns:cx7="http://schemas.microsoft.com/office/drawing/2016/5/13/chartex" xmlns:cx8="http://schemas.microsoft.com/office/drawing/2016/5/14/chartex" xmlns:mc="http://schemas.openxmlformats.org/markup-compatibility/2006" xmlns:aink="http://schemas.microsoft.com/office/drawing/2016/ink" xmlns:am3d="http://schemas.microsoft.com/office/drawing/2017/model3d" xmlns:o="urn:schemas-microsoft-com:office:office" xmlns:r="http://schemas.openxmlformats.org/officeDocument/2006/relationships" xmlns:m="http://schemas.openxmlformats.org/officeDocument/2006/math" xmlns:v="urn:schemas-microsoft-com:vml" xmlns:wp14="http://schemas.microsoft.com/office/word/2010/wordprocessingDrawing" xmlns:wp="http://schemas.openxmlformats.org/drawingml/2006/wordprocessingDrawing" xmlns:w10="urn:schemas-microsoft-com:office:word" xmlns:w="http://schemas.openxmlformats.org/wordprocessingml/2006/main" xmlns:w14="http://schemas.microsoft.com/office/word/2010/wordml" xmlns:w15="http://schemas.microsoft.com/office/word/2012/wordml" xmlns:w16cex="http://schemas.microsoft.com/office/word/2018/wordml/cex" xmlns:w16cid="http://schemas.microsoft.com/office/word/2016/wordml/cid" xmlns:w16="http://schemas.microsoft.com/office/word/2018/wordml" xmlns:w16sdtdh="http://schemas.microsoft.com/office/word/2020/wordml/sdtdatahash" xmlns:w16se="http://schemas.microsoft.com/office/word/2015/wordml/symex" xmlns:wpg="http://schemas.microsoft.com/office/word/2010/wordprocessingGroup" xmlns:wpi="http://schemas.microsoft.com/office/word/2010/wordprocessingInk" xmlns:wne="http://schemas.microsoft.com/office/word/2006/wordml" xmlns:wps="http://schemas.microsoft.com/office/word/2010/wordprocessingShape" mc:Ignorable="w14 w15 w16se w16cid w16 w16cex w16sdtdh wp14">
   <w:endnote w:type="separator" w:id="-1">
     <w:p>
       <w:pPr>
@@ -1497,7 +1364,7 @@
 </file>
 
 <file path=word/footer1.xml><?xml version="1.0" encoding="utf-8"?>
-<w:ftr xmlns:wpc="http://schemas.microsoft.com/office/word/2010/wordprocessingCanvas" xmlns:cx="http://schemas.microsoft.com/office/drawing/2014/chartex" xmlns:cx1="http://schemas.microsoft.com/office/drawing/2015/9/8/chartex" xmlns:cx2="http://schemas.microsoft.com/office/drawing/2015/10/21/chartex" xmlns:cx3="http://schemas.microsoft.com/office/drawing/2016/5/9/chartex" xmlns:cx4="http://schemas.microsoft.com/office/drawing/2016/5/10/chartex" xmlns:cx5="http://schemas.microsoft.com/office/drawing/2016/5/11/chartex" xmlns:cx6="http://schemas.microsoft.com/office/drawing/2016/5/12/chartex" xmlns:cx7="http://schemas.microsoft.com/office/drawing/2016/5/13/chartex" xmlns:cx8="http://schemas.microsoft.com/office/drawing/2016/5/14/chartex" xmlns:mc="http://schemas.openxmlformats.org/markup-compatibility/2006" xmlns:aink="http://schemas.microsoft.com/office/drawing/2016/ink" xmlns:am3d="http://schemas.microsoft.com/office/drawing/2017/model3d" xmlns:o="urn:schemas-microsoft-com:office:office" xmlns:r="http://schemas.openxmlformats.org/officeDocument/2006/relationships" xmlns:m="http://schemas.openxmlformats.org/officeDocument/2006/math" xmlns:v="urn:schemas-microsoft-com:vml" xmlns:wp14="http://schemas.microsoft.com/office/word/2010/wordprocessingDrawing" xmlns:wp="http://schemas.openxmlformats.org/drawingml/2006/wordprocessingDrawing" xmlns:w10="urn:schemas-microsoft-com:office:word" xmlns:w="http://schemas.openxmlformats.org/wordprocessingml/2006/main" xmlns:w14="http://schemas.microsoft.com/office/word/2010/wordml" xmlns:w15="http://schemas.microsoft.com/office/word/2012/wordml" xmlns:w16cex="http://schemas.microsoft.com/office/word/2018/wordml/cex" xmlns:w16cid="http://schemas.microsoft.com/office/word/2016/wordml/cid" xmlns:w16="http://schemas.microsoft.com/office/word/2018/wordml" xmlns:w16se="http://schemas.microsoft.com/office/word/2015/wordml/symex" xmlns:wpg="http://schemas.microsoft.com/office/word/2010/wordprocessingGroup" xmlns:wpi="http://schemas.microsoft.com/office/word/2010/wordprocessingInk" xmlns:wne="http://schemas.microsoft.com/office/word/2006/wordml" xmlns:wps="http://schemas.microsoft.com/office/word/2010/wordprocessingShape" mc:Ignorable="w14 w15 w16se w16cid w16 w16cex wp14">
+<w:ftr xmlns:wpc="http://schemas.microsoft.com/office/word/2010/wordprocessingCanvas" xmlns:cx="http://schemas.microsoft.com/office/drawing/2014/chartex" xmlns:cx1="http://schemas.microsoft.com/office/drawing/2015/9/8/chartex" xmlns:cx2="http://schemas.microsoft.com/office/drawing/2015/10/21/chartex" xmlns:cx3="http://schemas.microsoft.com/office/drawing/2016/5/9/chartex" xmlns:cx4="http://schemas.microsoft.com/office/drawing/2016/5/10/chartex" xmlns:cx5="http://schemas.microsoft.com/office/drawing/2016/5/11/chartex" xmlns:cx6="http://schemas.microsoft.com/office/drawing/2016/5/12/chartex" xmlns:cx7="http://schemas.microsoft.com/office/drawing/2016/5/13/chartex" xmlns:cx8="http://schemas.microsoft.com/office/drawing/2016/5/14/chartex" xmlns:mc="http://schemas.openxmlformats.org/markup-compatibility/2006" xmlns:aink="http://schemas.microsoft.com/office/drawing/2016/ink" xmlns:am3d="http://schemas.microsoft.com/office/drawing/2017/model3d" xmlns:o="urn:schemas-microsoft-com:office:office" xmlns:r="http://schemas.openxmlformats.org/officeDocument/2006/relationships" xmlns:m="http://schemas.openxmlformats.org/officeDocument/2006/math" xmlns:v="urn:schemas-microsoft-com:vml" xmlns:wp14="http://schemas.microsoft.com/office/word/2010/wordprocessingDrawing" xmlns:wp="http://schemas.openxmlformats.org/drawingml/2006/wordprocessingDrawing" xmlns:w10="urn:schemas-microsoft-com:office:word" xmlns:w="http://schemas.openxmlformats.org/wordprocessingml/2006/main" xmlns:w14="http://schemas.microsoft.com/office/word/2010/wordml" xmlns:w15="http://schemas.microsoft.com/office/word/2012/wordml" xmlns:w16cex="http://schemas.microsoft.com/office/word/2018/wordml/cex" xmlns:w16cid="http://schemas.microsoft.com/office/word/2016/wordml/cid" xmlns:w16="http://schemas.microsoft.com/office/word/2018/wordml" xmlns:w16sdtdh="http://schemas.microsoft.com/office/word/2020/wordml/sdtdatahash" xmlns:w16se="http://schemas.microsoft.com/office/word/2015/wordml/symex" xmlns:wpg="http://schemas.microsoft.com/office/word/2010/wordprocessingGroup" xmlns:wpi="http://schemas.microsoft.com/office/word/2010/wordprocessingInk" xmlns:wne="http://schemas.microsoft.com/office/word/2006/wordml" xmlns:wps="http://schemas.microsoft.com/office/word/2010/wordprocessingShape" mc:Ignorable="w14 w15 w16se w16cid w16 w16cex w16sdtdh wp14">
   <w:p>
     <w:pPr>
       <w:tabs>
@@ -1557,7 +1424,7 @@
 </file>
 
 <file path=word/footnotes.xml><?xml version="1.0" encoding="utf-8"?>
-<w:footnotes xmlns:wpc="http://schemas.microsoft.com/office/word/2010/wordprocessingCanvas" xmlns:cx="http://schemas.microsoft.com/office/drawing/2014/chartex" xmlns:cx1="http://schemas.microsoft.com/office/drawing/2015/9/8/chartex" xmlns:cx2="http://schemas.microsoft.com/office/drawing/2015/10/21/chartex" xmlns:cx3="http://schemas.microsoft.com/office/drawing/2016/5/9/chartex" xmlns:cx4="http://schemas.microsoft.com/office/drawing/2016/5/10/chartex" xmlns:cx5="http://schemas.microsoft.com/office/drawing/2016/5/11/chartex" xmlns:cx6="http://schemas.microsoft.com/office/drawing/2016/5/12/chartex" xmlns:cx7="http://schemas.microsoft.com/office/drawing/2016/5/13/chartex" xmlns:cx8="http://schemas.microsoft.com/office/drawing/2016/5/14/chartex" xmlns:mc="http://schemas.openxmlformats.org/markup-compatibility/2006" xmlns:aink="http://schemas.microsoft.com/office/drawing/2016/ink" xmlns:am3d="http://schemas.microsoft.com/office/drawing/2017/model3d" xmlns:o="urn:schemas-microsoft-com:office:office" xmlns:r="http://schemas.openxmlformats.org/officeDocument/2006/relationships" xmlns:m="http://schemas.openxmlformats.org/officeDocument/2006/math" xmlns:v="urn:schemas-microsoft-com:vml" xmlns:wp14="http://schemas.microsoft.com/office/word/2010/wordprocessingDrawing" xmlns:wp="http://schemas.openxmlformats.org/drawingml/2006/wordprocessingDrawing" xmlns:w10="urn:schemas-microsoft-com:office:word" xmlns:w="http://schemas.openxmlformats.org/wordprocessingml/2006/main" xmlns:w14="http://schemas.microsoft.com/office/word/2010/wordml" xmlns:w15="http://schemas.microsoft.com/office/word/2012/wordml" xmlns:w16cex="http://schemas.microsoft.com/office/word/2018/wordml/cex" xmlns:w16cid="http://schemas.microsoft.com/office/word/2016/wordml/cid" xmlns:w16="http://schemas.microsoft.com/office/word/2018/wordml" xmlns:w16se="http://schemas.microsoft.com/office/word/2015/wordml/symex" xmlns:wpg="http://schemas.microsoft.com/office/word/2010/wordprocessingGroup" xmlns:wpi="http://schemas.microsoft.com/office/word/2010/wordprocessingInk" xmlns:wne="http://schemas.microsoft.com/office/word/2006/wordml" xmlns:wps="http://schemas.microsoft.com/office/word/2010/wordprocessingShape" mc:Ignorable="w14 w15 w16se w16cid w16 w16cex wp14">
+<w:footnotes xmlns:wpc="http://schemas.microsoft.com/office/word/2010/wordprocessingCanvas" xmlns:cx="http://schemas.microsoft.com/office/drawing/2014/chartex" xmlns:cx1="http://schemas.microsoft.com/office/drawing/2015/9/8/chartex" xmlns:cx2="http://schemas.microsoft.com/office/drawing/2015/10/21/chartex" xmlns:cx3="http://schemas.microsoft.com/office/drawing/2016/5/9/chartex" xmlns:cx4="http://schemas.microsoft.com/office/drawing/2016/5/10/chartex" xmlns:cx5="http://schemas.microsoft.com/office/drawing/2016/5/11/chartex" xmlns:cx6="http://schemas.microsoft.com/office/drawing/2016/5/12/chartex" xmlns:cx7="http://schemas.microsoft.com/office/drawing/2016/5/13/chartex" xmlns:cx8="http://schemas.microsoft.com/office/drawing/2016/5/14/chartex" xmlns:mc="http://schemas.openxmlformats.org/markup-compatibility/2006" xmlns:aink="http://schemas.microsoft.com/office/drawing/2016/ink" xmlns:am3d="http://schemas.microsoft.com/office/drawing/2017/model3d" xmlns:o="urn:schemas-microsoft-com:office:office" xmlns:r="http://schemas.openxmlformats.org/officeDocument/2006/relationships" xmlns:m="http://schemas.openxmlformats.org/officeDocument/2006/math" xmlns:v="urn:schemas-microsoft-com:vml" xmlns:wp14="http://schemas.microsoft.com/office/word/2010/wordprocessingDrawing" xmlns:wp="http://schemas.openxmlformats.org/drawingml/2006/wordprocessingDrawing" xmlns:w10="urn:schemas-microsoft-com:office:word" xmlns:w="http://schemas.openxmlformats.org/wordprocessingml/2006/main" xmlns:w14="http://schemas.microsoft.com/office/word/2010/wordml" xmlns:w15="http://schemas.microsoft.com/office/word/2012/wordml" xmlns:w16cex="http://schemas.microsoft.com/office/word/2018/wordml/cex" xmlns:w16cid="http://schemas.microsoft.com/office/word/2016/wordml/cid" xmlns:w16="http://schemas.microsoft.com/office/word/2018/wordml" xmlns:w16sdtdh="http://schemas.microsoft.com/office/word/2020/wordml/sdtdatahash" xmlns:w16se="http://schemas.microsoft.com/office/word/2015/wordml/symex" xmlns:wpg="http://schemas.microsoft.com/office/word/2010/wordprocessingGroup" xmlns:wpi="http://schemas.microsoft.com/office/word/2010/wordprocessingInk" xmlns:wne="http://schemas.microsoft.com/office/word/2006/wordml" xmlns:wps="http://schemas.microsoft.com/office/word/2010/wordprocessingShape" mc:Ignorable="w14 w15 w16se w16cid w16 w16cex w16sdtdh wp14">
   <w:footnote w:type="separator" w:id="-1">
     <w:p>
       <w:pPr>
@@ -1582,7 +1449,7 @@
 </file>
 
 <file path=word/styles.xml><?xml version="1.0" encoding="utf-8"?>
-<w:styles xmlns:mc="http://schemas.openxmlformats.org/markup-compatibility/2006" xmlns:r="http://schemas.openxmlformats.org/officeDocument/2006/relationships" xmlns:w="http://schemas.openxmlformats.org/wordprocessingml/2006/main" xmlns:w14="http://schemas.microsoft.com/office/word/2010/wordml" xmlns:w15="http://schemas.microsoft.com/office/word/2012/wordml" xmlns:w16cex="http://schemas.microsoft.com/office/word/2018/wordml/cex" xmlns:w16cid="http://schemas.microsoft.com/office/word/2016/wordml/cid" xmlns:w16="http://schemas.microsoft.com/office/word/2018/wordml" xmlns:w16se="http://schemas.microsoft.com/office/word/2015/wordml/symex" mc:Ignorable="w14 w15 w16se w16cid w16 w16cex">
+<w:styles xmlns:mc="http://schemas.openxmlformats.org/markup-compatibility/2006" xmlns:r="http://schemas.openxmlformats.org/officeDocument/2006/relationships" xmlns:w="http://schemas.openxmlformats.org/wordprocessingml/2006/main" xmlns:w14="http://schemas.microsoft.com/office/word/2010/wordml" xmlns:w15="http://schemas.microsoft.com/office/word/2012/wordml" xmlns:w16cex="http://schemas.microsoft.com/office/word/2018/wordml/cex" xmlns:w16cid="http://schemas.microsoft.com/office/word/2016/wordml/cid" xmlns:w16="http://schemas.microsoft.com/office/word/2018/wordml" xmlns:w16sdtdh="http://schemas.microsoft.com/office/word/2020/wordml/sdtdatahash" xmlns:w16se="http://schemas.microsoft.com/office/word/2015/wordml/symex" mc:Ignorable="w14 w15 w16se w16cid w16 w16cex w16sdtdh">
   <w:docDefaults>
     <w:rPrDefault>
       <w:rPr>

</xml_diff>